<commit_message>
added some changes to the documentation
</commit_message>
<xml_diff>
--- a/Refactoring Documentation for the Project.docx
+++ b/Refactoring Documentation for the Project.docx
@@ -151,6 +151,8 @@
         </w:rPr>
         <w:t xml:space="preserve">Renamed the main class </w:t>
       </w:r>
+      <w:bookmarkStart w:id="0" w:name="_GoBack"/>
+      <w:bookmarkEnd w:id="0"/>
       <w:r>
         <w:rPr>
           <w:rFonts w:ascii="Century Gothic" w:hAnsi="Century Gothic"/>
@@ -340,6 +342,16 @@
     <w:p>
       <w:pPr>
         <w:pStyle w:val="a3"/>
+        <w:ind w:left="1080"/>
+        <w:rPr>
+          <w:rFonts w:ascii="Century Gothic" w:hAnsi="Century Gothic"/>
+          <w:noProof/>
+        </w:rPr>
+      </w:pPr>
+    </w:p>
+    <w:p>
+      <w:pPr>
+        <w:pStyle w:val="a3"/>
         <w:numPr>
           <w:ilvl w:val="0"/>
           <w:numId w:val="1"/>
@@ -397,8 +409,6 @@
         </w:rPr>
         <w:t>all the classes</w:t>
       </w:r>
-      <w:bookmarkStart w:id="0" w:name="_GoBack"/>
-      <w:bookmarkEnd w:id="0"/>
       <w:r>
         <w:rPr>
           <w:rFonts w:ascii="Century Gothic" w:hAnsi="Century Gothic"/>
@@ -668,23 +678,21 @@
               </w:rPr>
               <w:t>.</w:t>
             </w:r>
-            <w:proofErr w:type="spellStart"/>
             <w:r>
               <w:rPr>
                 <w:rFonts w:ascii="Century Gothic" w:hAnsi="Century Gothic" w:cs="Consolas"/>
                 <w:b/>
                 <w:noProof/>
               </w:rPr>
-              <w:t>Count</w:t>
+              <w:t>Count == 6</w:t>
             </w:r>
-            <w:proofErr w:type="spellEnd"/>
             <w:r>
               <w:rPr>
                 <w:rFonts w:ascii="Century Gothic" w:hAnsi="Century Gothic" w:cs="Consolas"/>
                 <w:b/>
                 <w:noProof/>
               </w:rPr>
-              <w:t xml:space="preserve"> == 6</w:t>
+              <w:t xml:space="preserve">) </w:t>
             </w:r>
             <w:r>
               <w:rPr>
@@ -692,43 +700,7 @@
                 <w:b/>
                 <w:noProof/>
               </w:rPr>
-              <w:t xml:space="preserve">) </w:t>
-            </w:r>
-            <w:proofErr w:type="spellStart"/>
-            <w:r>
-              <w:rPr>
-                <w:rFonts w:ascii="Century Gothic" w:hAnsi="Century Gothic" w:cs="Consolas"/>
-                <w:b/>
-                <w:noProof/>
-              </w:rPr>
-              <w:t>klasirane</w:t>
-            </w:r>
-            <w:proofErr w:type="spellEnd"/>
-            <w:r>
-              <w:rPr>
-                <w:rFonts w:ascii="Century Gothic" w:hAnsi="Century Gothic" w:cs="Consolas"/>
-                <w:b/>
-                <w:noProof/>
-              </w:rPr>
-              <w:t>.</w:t>
-            </w:r>
-            <w:proofErr w:type="spellStart"/>
-            <w:r>
-              <w:rPr>
-                <w:rFonts w:ascii="Century Gothic" w:hAnsi="Century Gothic" w:cs="Consolas"/>
-                <w:b/>
-                <w:noProof/>
-              </w:rPr>
-              <w:t>RemoveAt</w:t>
-            </w:r>
-            <w:proofErr w:type="spellEnd"/>
-            <w:r>
-              <w:rPr>
-                <w:rFonts w:ascii="Century Gothic" w:hAnsi="Century Gothic" w:cs="Consolas"/>
-                <w:b/>
-                <w:noProof/>
-              </w:rPr>
-              <w:t>(5);</w:t>
+              <w:t>klasirane.RemoveAt(5);</w:t>
             </w:r>
           </w:p>
         </w:tc>
@@ -803,41 +775,13 @@
               </w:rPr>
               <w:t>if (</w:t>
             </w:r>
-            <w:proofErr w:type="spellStart"/>
             <w:r>
               <w:rPr>
                 <w:rFonts w:ascii="Century Gothic" w:hAnsi="Century Gothic" w:cs="Consolas"/>
                 <w:b/>
                 <w:noProof/>
               </w:rPr>
-              <w:t>klasirane</w:t>
-            </w:r>
-            <w:proofErr w:type="spellEnd"/>
-            <w:r>
-              <w:rPr>
-                <w:rFonts w:ascii="Century Gothic" w:hAnsi="Century Gothic" w:cs="Consolas"/>
-                <w:b/>
-                <w:noProof/>
-              </w:rPr>
-              <w:t>.</w:t>
-            </w:r>
-            <w:proofErr w:type="spellStart"/>
-            <w:r>
-              <w:rPr>
-                <w:rFonts w:ascii="Century Gothic" w:hAnsi="Century Gothic" w:cs="Consolas"/>
-                <w:b/>
-                <w:noProof/>
-              </w:rPr>
-              <w:t>Count</w:t>
-            </w:r>
-            <w:proofErr w:type="spellEnd"/>
-            <w:r>
-              <w:rPr>
-                <w:rFonts w:ascii="Century Gothic" w:hAnsi="Century Gothic" w:cs="Consolas"/>
-                <w:b/>
-                <w:noProof/>
-              </w:rPr>
-              <w:t xml:space="preserve"> == 6</w:t>
+              <w:t>klasirane.Count == 6</w:t>
             </w:r>
             <w:r>
               <w:rPr>
@@ -887,41 +831,13 @@
               </w:rPr>
               <w:t xml:space="preserve">    </w:t>
             </w:r>
-            <w:proofErr w:type="spellStart"/>
             <w:r>
               <w:rPr>
                 <w:rFonts w:ascii="Century Gothic" w:hAnsi="Century Gothic" w:cs="Consolas"/>
                 <w:b/>
                 <w:noProof/>
               </w:rPr>
-              <w:t>klasirane</w:t>
-            </w:r>
-            <w:proofErr w:type="spellEnd"/>
-            <w:r>
-              <w:rPr>
-                <w:rFonts w:ascii="Century Gothic" w:hAnsi="Century Gothic" w:cs="Consolas"/>
-                <w:b/>
-                <w:noProof/>
-              </w:rPr>
-              <w:t>.</w:t>
-            </w:r>
-            <w:proofErr w:type="spellStart"/>
-            <w:r>
-              <w:rPr>
-                <w:rFonts w:ascii="Century Gothic" w:hAnsi="Century Gothic" w:cs="Consolas"/>
-                <w:b/>
-                <w:noProof/>
-              </w:rPr>
-              <w:t>RemoveAt</w:t>
-            </w:r>
-            <w:proofErr w:type="spellEnd"/>
-            <w:r>
-              <w:rPr>
-                <w:rFonts w:ascii="Century Gothic" w:hAnsi="Century Gothic" w:cs="Consolas"/>
-                <w:b/>
-                <w:noProof/>
-              </w:rPr>
-              <w:t>(5);</w:t>
+              <w:t>klasirane.RemoveAt(5);</w:t>
             </w:r>
           </w:p>
           <w:p>
@@ -1135,6 +1051,16 @@
     <w:p>
       <w:pPr>
         <w:pStyle w:val="a3"/>
+        <w:ind w:left="1080"/>
+        <w:rPr>
+          <w:rFonts w:ascii="Century Gothic" w:hAnsi="Century Gothic"/>
+          <w:noProof/>
+        </w:rPr>
+      </w:pPr>
+    </w:p>
+    <w:p>
+      <w:pPr>
+        <w:pStyle w:val="a3"/>
         <w:numPr>
           <w:ilvl w:val="0"/>
           <w:numId w:val="1"/>
@@ -1152,104 +1078,239 @@
         <w:t>Renamed variables:</w:t>
       </w:r>
     </w:p>
+    <w:tbl>
+      <w:tblPr>
+        <w:tblStyle w:val="a5"/>
+        <w:tblW w:w="9498" w:type="dxa"/>
+        <w:tblInd w:w="108" w:type="dxa"/>
+        <w:tblLook w:val="04A0" w:firstRow="1" w:lastRow="0" w:firstColumn="1" w:lastColumn="0" w:noHBand="0" w:noVBand="1"/>
+      </w:tblPr>
+      <w:tblGrid>
+        <w:gridCol w:w="5387"/>
+        <w:gridCol w:w="850"/>
+        <w:gridCol w:w="3261"/>
+      </w:tblGrid>
+      <w:tr>
+        <w:trPr>
+          <w:trHeight w:val="630"/>
+        </w:trPr>
+        <w:tc>
+          <w:tcPr>
+            <w:tcW w:w="5387" w:type="dxa"/>
+            <w:vAlign w:val="center"/>
+          </w:tcPr>
+          <w:p>
+            <w:pPr>
+              <w:pStyle w:val="a3"/>
+              <w:spacing w:before="240" w:line="276" w:lineRule="auto"/>
+              <w:ind w:left="0"/>
+              <w:rPr>
+                <w:rFonts w:ascii="Century Gothic" w:hAnsi="Century Gothic" w:cs="Consolas"/>
+                <w:b/>
+                <w:noProof/>
+              </w:rPr>
+            </w:pPr>
+            <w:r>
+              <w:rPr>
+                <w:rFonts w:ascii="Century Gothic" w:hAnsi="Century Gothic"/>
+                <w:b/>
+                <w:noProof/>
+              </w:rPr>
+              <w:t>Scoreboard:klasirane</w:t>
+            </w:r>
+          </w:p>
+        </w:tc>
+        <w:tc>
+          <w:tcPr>
+            <w:tcW w:w="850" w:type="dxa"/>
+            <w:tcBorders>
+              <w:top w:val="nil"/>
+              <w:bottom w:val="nil"/>
+            </w:tcBorders>
+            <w:vAlign w:val="center"/>
+          </w:tcPr>
+          <w:p>
+            <w:pPr>
+              <w:pStyle w:val="a3"/>
+              <w:spacing w:line="276" w:lineRule="auto"/>
+              <w:ind w:left="0"/>
+              <w:jc w:val="center"/>
+              <w:rPr>
+                <w:rFonts w:ascii="Century Gothic" w:hAnsi="Century Gothic"/>
+                <w:noProof/>
+                <w:sz w:val="34"/>
+                <w:szCs w:val="34"/>
+              </w:rPr>
+            </w:pPr>
+            <w:r>
+              <w:rPr>
+                <w:rFonts w:ascii="MS Gothic" w:eastAsia="MS Gothic" w:hAnsi="MS Gothic" w:cs="MS Gothic" w:hint="eastAsia"/>
+                <w:noProof/>
+                <w:sz w:val="34"/>
+                <w:szCs w:val="34"/>
+              </w:rPr>
+              <w:t>➔</w:t>
+            </w:r>
+          </w:p>
+        </w:tc>
+        <w:tc>
+          <w:tcPr>
+            <w:tcW w:w="3261" w:type="dxa"/>
+            <w:vAlign w:val="center"/>
+          </w:tcPr>
+          <w:p>
+            <w:pPr>
+              <w:pStyle w:val="a3"/>
+              <w:spacing w:before="240" w:line="276" w:lineRule="auto"/>
+              <w:ind w:left="0"/>
+              <w:rPr>
+                <w:rFonts w:ascii="Century Gothic" w:hAnsi="Century Gothic"/>
+                <w:noProof/>
+              </w:rPr>
+            </w:pPr>
+            <w:r>
+              <w:rPr>
+                <w:rFonts w:ascii="Century Gothic" w:hAnsi="Century Gothic"/>
+                <w:b/>
+                <w:noProof/>
+              </w:rPr>
+              <w:t>highScoreList</w:t>
+            </w:r>
+          </w:p>
+        </w:tc>
+      </w:tr>
+    </w:tbl>
     <w:p>
       <w:pPr>
         <w:pStyle w:val="a3"/>
-        <w:numPr>
-          <w:ilvl w:val="1"/>
-          <w:numId w:val="3"/>
-        </w:numPr>
-        <w:rPr>
-          <w:noProof/>
-        </w:rPr>
-      </w:pPr>
-      <w:r>
-        <w:rPr>
-          <w:rFonts w:ascii="Century Gothic" w:hAnsi="Century Gothic"/>
-          <w:noProof/>
-        </w:rPr>
-        <w:t xml:space="preserve">In class </w:t>
-      </w:r>
-      <w:r>
-        <w:rPr>
-          <w:rFonts w:ascii="Century Gothic" w:hAnsi="Century Gothic"/>
-          <w:b/>
-          <w:noProof/>
-        </w:rPr>
-        <w:t xml:space="preserve">Scoreboard:klasirane </w:t>
-      </w:r>
-      <w:r>
-        <w:rPr>
-          <w:rFonts w:ascii="Century Gothic" w:hAnsi="Century Gothic" w:hint="eastAsia"/>
-          <w:b/>
-          <w:noProof/>
-        </w:rPr>
-        <w:t>➔</w:t>
-      </w:r>
-      <w:r>
-        <w:rPr>
-          <w:rFonts w:ascii="Century Gothic" w:hAnsi="Century Gothic"/>
-          <w:b/>
-          <w:noProof/>
-        </w:rPr>
-        <w:t xml:space="preserve"> </w:t>
-      </w:r>
-      <w:r>
-        <w:rPr>
-          <w:rFonts w:ascii="Century Gothic" w:hAnsi="Century Gothic"/>
-          <w:b/>
-          <w:noProof/>
-        </w:rPr>
-        <w:t>highScoreList</w:t>
-      </w:r>
-      <w:r>
-        <w:rPr>
-          <w:rFonts w:ascii="Century Gothic" w:hAnsi="Century Gothic"/>
-          <w:b/>
-          <w:noProof/>
-        </w:rPr>
-        <w:t>;</w:t>
-      </w:r>
+        <w:ind w:left="360"/>
+        <w:rPr>
+          <w:rFonts w:ascii="Century Gothic" w:hAnsi="Century Gothic"/>
+          <w:noProof/>
+        </w:rPr>
+      </w:pPr>
+    </w:p>
+    <w:tbl>
+      <w:tblPr>
+        <w:tblStyle w:val="a5"/>
+        <w:tblW w:w="9498" w:type="dxa"/>
+        <w:tblInd w:w="108" w:type="dxa"/>
+        <w:tblLook w:val="04A0" w:firstRow="1" w:lastRow="0" w:firstColumn="1" w:lastColumn="0" w:noHBand="0" w:noVBand="1"/>
+      </w:tblPr>
+      <w:tblGrid>
+        <w:gridCol w:w="5387"/>
+        <w:gridCol w:w="850"/>
+        <w:gridCol w:w="3261"/>
+      </w:tblGrid>
+      <w:tr>
+        <w:trPr>
+          <w:trHeight w:val="630"/>
+        </w:trPr>
+        <w:tc>
+          <w:tcPr>
+            <w:tcW w:w="5387" w:type="dxa"/>
+            <w:vAlign w:val="center"/>
+          </w:tcPr>
+          <w:p>
+            <w:pPr>
+              <w:pStyle w:val="a3"/>
+              <w:spacing w:before="240" w:line="276" w:lineRule="auto"/>
+              <w:ind w:left="0"/>
+              <w:rPr>
+                <w:rFonts w:ascii="Century Gothic" w:hAnsi="Century Gothic" w:cs="Consolas"/>
+                <w:b/>
+                <w:noProof/>
+              </w:rPr>
+            </w:pPr>
+            <w:r>
+              <w:rPr>
+                <w:rFonts w:ascii="Century Gothic" w:hAnsi="Century Gothic"/>
+                <w:b/>
+                <w:noProof/>
+              </w:rPr>
+              <w:t>CountBullsAndCows:guess</w:t>
+            </w:r>
+          </w:p>
+        </w:tc>
+        <w:tc>
+          <w:tcPr>
+            <w:tcW w:w="850" w:type="dxa"/>
+            <w:tcBorders>
+              <w:top w:val="nil"/>
+              <w:bottom w:val="nil"/>
+            </w:tcBorders>
+            <w:vAlign w:val="center"/>
+          </w:tcPr>
+          <w:p>
+            <w:pPr>
+              <w:pStyle w:val="a3"/>
+              <w:spacing w:line="276" w:lineRule="auto"/>
+              <w:ind w:left="0"/>
+              <w:jc w:val="center"/>
+              <w:rPr>
+                <w:rFonts w:ascii="Century Gothic" w:hAnsi="Century Gothic"/>
+                <w:noProof/>
+                <w:sz w:val="34"/>
+                <w:szCs w:val="34"/>
+              </w:rPr>
+            </w:pPr>
+            <w:r>
+              <w:rPr>
+                <w:rFonts w:ascii="MS Gothic" w:eastAsia="MS Gothic" w:hAnsi="MS Gothic" w:cs="MS Gothic" w:hint="eastAsia"/>
+                <w:noProof/>
+                <w:sz w:val="34"/>
+                <w:szCs w:val="34"/>
+              </w:rPr>
+              <w:t>➔</w:t>
+            </w:r>
+          </w:p>
+        </w:tc>
+        <w:tc>
+          <w:tcPr>
+            <w:tcW w:w="3261" w:type="dxa"/>
+            <w:vAlign w:val="center"/>
+          </w:tcPr>
+          <w:p>
+            <w:pPr>
+              <w:pStyle w:val="a3"/>
+              <w:spacing w:before="240" w:line="276" w:lineRule="auto"/>
+              <w:ind w:left="0"/>
+              <w:rPr>
+                <w:rFonts w:ascii="Century Gothic" w:hAnsi="Century Gothic"/>
+                <w:noProof/>
+              </w:rPr>
+            </w:pPr>
+            <w:r>
+              <w:rPr>
+                <w:rFonts w:ascii="Century Gothic" w:hAnsi="Century Gothic"/>
+                <w:b/>
+                <w:noProof/>
+              </w:rPr>
+              <w:t>guessNumber</w:t>
+            </w:r>
+          </w:p>
+        </w:tc>
+      </w:tr>
+    </w:tbl>
+    <w:p>
+      <w:pPr>
+        <w:pStyle w:val="a3"/>
+        <w:ind w:left="360"/>
+        <w:rPr>
+          <w:rFonts w:ascii="Century Gothic" w:hAnsi="Century Gothic"/>
+          <w:noProof/>
+        </w:rPr>
+      </w:pPr>
     </w:p>
     <w:p>
       <w:pPr>
         <w:pStyle w:val="a3"/>
-        <w:numPr>
-          <w:ilvl w:val="1"/>
-          <w:numId w:val="3"/>
-        </w:numPr>
-        <w:rPr>
-          <w:noProof/>
-        </w:rPr>
-      </w:pPr>
-      <w:r>
-        <w:rPr>
-          <w:rFonts w:ascii="Century Gothic" w:hAnsi="Century Gothic"/>
-          <w:noProof/>
-        </w:rPr>
-        <w:t xml:space="preserve">In </w:t>
-      </w:r>
-      <w:r>
-        <w:rPr>
-          <w:rFonts w:ascii="Century Gothic" w:hAnsi="Century Gothic"/>
-          <w:noProof/>
-        </w:rPr>
-        <w:t>class</w:t>
-      </w:r>
-      <w:r>
-        <w:rPr>
-          <w:noProof/>
-        </w:rPr>
-        <w:t xml:space="preserve"> </w:t>
-      </w:r>
-      <w:r>
-        <w:rPr>
-          <w:rFonts w:ascii="Century Gothic" w:hAnsi="Century Gothic"/>
-          <w:b/>
-          <w:noProof/>
-        </w:rPr>
-        <w:t>CountBullsAndCows:guess ➔ guessNumber.</w:t>
-      </w:r>
+        <w:ind w:left="360"/>
+        <w:rPr>
+          <w:rFonts w:ascii="Century Gothic" w:hAnsi="Century Gothic"/>
+          <w:noProof/>
+        </w:rPr>
+      </w:pPr>
     </w:p>
     <w:p>
       <w:pPr>
@@ -1321,97 +1382,13 @@
     <w:p>
       <w:pPr>
         <w:pStyle w:val="a3"/>
-        <w:numPr>
-          <w:ilvl w:val="0"/>
-          <w:numId w:val="1"/>
-        </w:numPr>
-        <w:rPr>
-          <w:rFonts w:ascii="Century Gothic" w:hAnsi="Century Gothic"/>
-          <w:noProof/>
-        </w:rPr>
-      </w:pPr>
-      <w:r>
-        <w:rPr>
-          <w:rFonts w:ascii="Century Gothic" w:hAnsi="Century Gothic"/>
-          <w:noProof/>
-        </w:rPr>
-        <w:t>Extracted the method</w:t>
-      </w:r>
-      <w:r>
-        <w:rPr>
-          <w:rFonts w:ascii="Century Gothic" w:hAnsi="Century Gothic"/>
-          <w:noProof/>
-        </w:rPr>
-        <w:t>s</w:t>
-      </w:r>
-      <w:r>
-        <w:rPr>
-          <w:rFonts w:ascii="Century Gothic" w:hAnsi="Century Gothic"/>
-          <w:noProof/>
-        </w:rPr>
-        <w:t xml:space="preserve"> </w:t>
-      </w:r>
-      <w:r>
+        <w:ind w:left="1080"/>
         <w:rPr>
           <w:rFonts w:ascii="Century Gothic" w:hAnsi="Century Gothic"/>
           <w:b/>
           <w:noProof/>
         </w:rPr>
-        <w:t>MakeNewJoker(),</w:t>
-      </w:r>
-      <w:r>
-        <w:rPr>
-          <w:rFonts w:ascii="Century Gothic" w:hAnsi="Century Gothic"/>
-          <w:b/>
-          <w:noProof/>
-        </w:rPr>
-        <w:t xml:space="preserve"> </w:t>
-      </w:r>
-      <w:r>
-        <w:rPr>
-          <w:rFonts w:ascii="Century Gothic" w:hAnsi="Century Gothic"/>
-          <w:b/>
-          <w:noProof/>
-        </w:rPr>
-        <w:t xml:space="preserve">CountBullsAndCows(string guessNumber), ReadPlayerInput() </w:t>
-      </w:r>
-      <w:r>
-        <w:rPr>
-          <w:rFonts w:ascii="Century Gothic" w:hAnsi="Century Gothic"/>
-          <w:noProof/>
-        </w:rPr>
-        <w:t>etc.</w:t>
-      </w:r>
-      <w:r>
-        <w:rPr>
-          <w:rFonts w:ascii="Century Gothic" w:hAnsi="Century Gothic"/>
-          <w:b/>
-          <w:noProof/>
-        </w:rPr>
-        <w:t xml:space="preserve"> </w:t>
-      </w:r>
-      <w:r>
-        <w:rPr>
-          <w:rFonts w:ascii="Century Gothic" w:hAnsi="Century Gothic"/>
-          <w:noProof/>
-        </w:rPr>
-        <w:t xml:space="preserve">from the method </w:t>
-      </w:r>
-      <w:r>
-        <w:rPr>
-          <w:rFonts w:ascii="Century Gothic" w:hAnsi="Century Gothic"/>
-          <w:b/>
-          <w:noProof/>
-        </w:rPr>
-        <w:t>Main()</w:t>
-      </w:r>
-      <w:r>
-        <w:rPr>
-          <w:rFonts w:ascii="Century Gothic" w:hAnsi="Century Gothic"/>
-          <w:noProof/>
-        </w:rPr>
-        <w:t>.</w:t>
-      </w:r>
+      </w:pPr>
     </w:p>
     <w:p>
       <w:pPr>
@@ -1430,6 +1407,102 @@
           <w:rFonts w:ascii="Century Gothic" w:hAnsi="Century Gothic"/>
           <w:noProof/>
         </w:rPr>
+        <w:lastRenderedPageBreak/>
+        <w:t>Extracted the method</w:t>
+      </w:r>
+      <w:r>
+        <w:rPr>
+          <w:rFonts w:ascii="Century Gothic" w:hAnsi="Century Gothic"/>
+          <w:noProof/>
+        </w:rPr>
+        <w:t>s</w:t>
+      </w:r>
+      <w:r>
+        <w:rPr>
+          <w:rFonts w:ascii="Century Gothic" w:hAnsi="Century Gothic"/>
+          <w:noProof/>
+        </w:rPr>
+        <w:t xml:space="preserve"> </w:t>
+      </w:r>
+      <w:r>
+        <w:rPr>
+          <w:rFonts w:ascii="Century Gothic" w:hAnsi="Century Gothic"/>
+          <w:b/>
+          <w:noProof/>
+        </w:rPr>
+        <w:t>MakeNewJoker(),</w:t>
+      </w:r>
+      <w:r>
+        <w:rPr>
+          <w:rFonts w:ascii="Century Gothic" w:hAnsi="Century Gothic"/>
+          <w:b/>
+          <w:noProof/>
+        </w:rPr>
+        <w:t xml:space="preserve"> </w:t>
+      </w:r>
+      <w:r>
+        <w:rPr>
+          <w:rFonts w:ascii="Century Gothic" w:hAnsi="Century Gothic"/>
+          <w:b/>
+          <w:noProof/>
+        </w:rPr>
+        <w:t xml:space="preserve">CountBullsAndCows(string guessNumber), ReadPlayerInput() </w:t>
+      </w:r>
+      <w:r>
+        <w:rPr>
+          <w:rFonts w:ascii="Century Gothic" w:hAnsi="Century Gothic"/>
+          <w:noProof/>
+        </w:rPr>
+        <w:t>etc.</w:t>
+      </w:r>
+      <w:r>
+        <w:rPr>
+          <w:rFonts w:ascii="Century Gothic" w:hAnsi="Century Gothic"/>
+          <w:b/>
+          <w:noProof/>
+        </w:rPr>
+        <w:t xml:space="preserve"> </w:t>
+      </w:r>
+      <w:r>
+        <w:rPr>
+          <w:rFonts w:ascii="Century Gothic" w:hAnsi="Century Gothic"/>
+          <w:noProof/>
+        </w:rPr>
+        <w:t xml:space="preserve">from the method </w:t>
+      </w:r>
+      <w:r>
+        <w:rPr>
+          <w:rFonts w:ascii="Century Gothic" w:hAnsi="Century Gothic"/>
+          <w:b/>
+          <w:noProof/>
+        </w:rPr>
+        <w:t>Main()</w:t>
+      </w:r>
+      <w:r>
+        <w:rPr>
+          <w:rFonts w:ascii="Century Gothic" w:hAnsi="Century Gothic"/>
+          <w:noProof/>
+        </w:rPr>
+        <w:t>.</w:t>
+      </w:r>
+    </w:p>
+    <w:p>
+      <w:pPr>
+        <w:pStyle w:val="a3"/>
+        <w:numPr>
+          <w:ilvl w:val="0"/>
+          <w:numId w:val="1"/>
+        </w:numPr>
+        <w:rPr>
+          <w:rFonts w:ascii="Century Gothic" w:hAnsi="Century Gothic"/>
+          <w:noProof/>
+        </w:rPr>
+      </w:pPr>
+      <w:r>
+        <w:rPr>
+          <w:rFonts w:ascii="Century Gothic" w:hAnsi="Century Gothic"/>
+          <w:noProof/>
+        </w:rPr>
         <w:t>Introduced class</w:t>
       </w:r>
       <w:r>
@@ -1446,52 +1519,14 @@
         </w:rPr>
         <w:t xml:space="preserve"> </w:t>
       </w:r>
-      <w:proofErr w:type="spellStart"/>
       <w:r>
         <w:rPr>
           <w:rFonts w:ascii="Century Gothic" w:hAnsi="Century Gothic"/>
           <w:b/>
           <w:noProof/>
         </w:rPr>
-        <w:t>BullsAndCowsCore</w:t>
-      </w:r>
-      <w:proofErr w:type="spellEnd"/>
-      <w:r>
-        <w:rPr>
-          <w:rFonts w:ascii="Century Gothic" w:hAnsi="Century Gothic"/>
-          <w:b/>
-          <w:noProof/>
-        </w:rPr>
-        <w:t xml:space="preserve">, </w:t>
-      </w:r>
-      <w:proofErr w:type="spellStart"/>
-      <w:r>
-        <w:rPr>
-          <w:rFonts w:ascii="Century Gothic" w:hAnsi="Century Gothic"/>
-          <w:b/>
-          <w:noProof/>
-        </w:rPr>
-        <w:t>Messages</w:t>
-      </w:r>
-      <w:proofErr w:type="spellEnd"/>
-      <w:r>
-        <w:rPr>
-          <w:rFonts w:ascii="Century Gothic" w:hAnsi="Century Gothic"/>
-          <w:b/>
-          <w:noProof/>
-        </w:rPr>
-        <w:t xml:space="preserve">, </w:t>
-      </w:r>
-      <w:proofErr w:type="spellStart"/>
-      <w:r>
-        <w:rPr>
-          <w:rFonts w:ascii="Century Gothic" w:hAnsi="Century Gothic"/>
-          <w:b/>
-          <w:noProof/>
-        </w:rPr>
-        <w:t>Scoreboard</w:t>
-      </w:r>
-      <w:proofErr w:type="spellEnd"/>
+        <w:t>BullsAndCowsCore, Messages, Scoreboard</w:t>
+      </w:r>
       <w:r>
         <w:rPr>
           <w:rFonts w:ascii="Century Gothic" w:hAnsi="Century Gothic"/>
@@ -1513,6 +1548,16 @@
         </w:rPr>
         <w:t>.</w:t>
       </w:r>
+    </w:p>
+    <w:p>
+      <w:pPr>
+        <w:pStyle w:val="a3"/>
+        <w:ind w:left="360"/>
+        <w:rPr>
+          <w:rFonts w:ascii="Century Gothic" w:hAnsi="Century Gothic"/>
+          <w:noProof/>
+        </w:rPr>
+      </w:pPr>
     </w:p>
     <w:p>
       <w:pPr>
@@ -1543,33 +1588,10 @@
           <w:sz w:val="22"/>
           <w:szCs w:val="22"/>
         </w:rPr>
-        <w:t xml:space="preserve">Introduced test classes for all classes: </w:t>
-      </w:r>
-      <w:r>
-        <w:rPr>
-          <w:rFonts w:eastAsiaTheme="minorHAnsi" w:cstheme="minorBidi"/>
-          <w:b w:val="0"/>
-          <w:bCs w:val="0"/>
-          <w:noProof/>
-          <w:color w:val="auto"/>
-          <w:sz w:val="22"/>
-          <w:szCs w:val="22"/>
-        </w:rPr>
-        <w:t>BullsAndCowsCoreTest, BullsAndCowsTest, MessagesTest, ScoreboardTest</w:t>
-      </w:r>
-      <w:r>
-        <w:rPr>
-          <w:rFonts w:eastAsiaTheme="minorHAnsi" w:cstheme="minorBidi"/>
-          <w:b w:val="0"/>
-          <w:bCs w:val="0"/>
-          <w:noProof/>
-          <w:color w:val="auto"/>
-          <w:sz w:val="22"/>
-          <w:szCs w:val="22"/>
-        </w:rPr>
-        <w:t>.</w:t>
+        <w:t>Introduced test classes for all classes: BullsAndCowsCoreTest, BullsAndCowsTest, MessagesTest, ScoreboardTest.</w:t>
       </w:r>
     </w:p>
+    <w:p/>
     <w:p>
       <w:pPr>
         <w:pStyle w:val="a3"/>
@@ -1590,137 +1612,252 @@
         <w:t>Introduced test methods in the test classes:</w:t>
       </w:r>
     </w:p>
+    <w:tbl>
+      <w:tblPr>
+        <w:tblStyle w:val="a5"/>
+        <w:tblW w:w="9498" w:type="dxa"/>
+        <w:tblInd w:w="108" w:type="dxa"/>
+        <w:tblLook w:val="04A0" w:firstRow="1" w:lastRow="0" w:firstColumn="1" w:lastColumn="0" w:noHBand="0" w:noVBand="1"/>
+      </w:tblPr>
+      <w:tblGrid>
+        <w:gridCol w:w="1985"/>
+        <w:gridCol w:w="850"/>
+        <w:gridCol w:w="6663"/>
+      </w:tblGrid>
+      <w:tr>
+        <w:trPr>
+          <w:trHeight w:val="630"/>
+        </w:trPr>
+        <w:tc>
+          <w:tcPr>
+            <w:tcW w:w="1985" w:type="dxa"/>
+            <w:vAlign w:val="center"/>
+          </w:tcPr>
+          <w:p>
+            <w:pPr>
+              <w:pStyle w:val="a3"/>
+              <w:spacing w:before="240" w:line="276" w:lineRule="auto"/>
+              <w:ind w:left="0"/>
+              <w:rPr>
+                <w:rFonts w:ascii="Century Gothic" w:hAnsi="Century Gothic" w:cs="Consolas"/>
+                <w:b/>
+                <w:noProof/>
+              </w:rPr>
+            </w:pPr>
+            <w:r>
+              <w:rPr>
+                <w:rFonts w:ascii="Century Gothic" w:hAnsi="Century Gothic"/>
+                <w:b/>
+                <w:noProof/>
+              </w:rPr>
+              <w:t>ScoreboardTest</w:t>
+            </w:r>
+          </w:p>
+        </w:tc>
+        <w:tc>
+          <w:tcPr>
+            <w:tcW w:w="850" w:type="dxa"/>
+            <w:tcBorders>
+              <w:top w:val="nil"/>
+              <w:bottom w:val="nil"/>
+            </w:tcBorders>
+            <w:vAlign w:val="center"/>
+          </w:tcPr>
+          <w:p>
+            <w:pPr>
+              <w:pStyle w:val="a3"/>
+              <w:spacing w:line="276" w:lineRule="auto"/>
+              <w:ind w:left="0"/>
+              <w:jc w:val="center"/>
+              <w:rPr>
+                <w:rFonts w:ascii="Century Gothic" w:hAnsi="Century Gothic"/>
+                <w:noProof/>
+                <w:sz w:val="34"/>
+                <w:szCs w:val="34"/>
+              </w:rPr>
+            </w:pPr>
+            <w:r>
+              <w:rPr>
+                <w:rFonts w:ascii="MS Gothic" w:eastAsia="MS Gothic" w:hAnsi="MS Gothic" w:cs="MS Gothic" w:hint="eastAsia"/>
+                <w:noProof/>
+                <w:sz w:val="34"/>
+                <w:szCs w:val="34"/>
+              </w:rPr>
+              <w:t>➔</w:t>
+            </w:r>
+          </w:p>
+        </w:tc>
+        <w:tc>
+          <w:tcPr>
+            <w:tcW w:w="6663" w:type="dxa"/>
+            <w:vAlign w:val="center"/>
+          </w:tcPr>
+          <w:p>
+            <w:pPr>
+              <w:pStyle w:val="a3"/>
+              <w:spacing w:before="240" w:line="276" w:lineRule="auto"/>
+              <w:ind w:left="0"/>
+              <w:rPr>
+                <w:rFonts w:ascii="Century Gothic" w:hAnsi="Century Gothic"/>
+                <w:noProof/>
+              </w:rPr>
+            </w:pPr>
+            <w:r>
+              <w:rPr>
+                <w:rFonts w:ascii="Century Gothic" w:hAnsi="Century Gothic"/>
+                <w:b/>
+                <w:noProof/>
+              </w:rPr>
+              <w:t>TestScoreboardAddAndDisplayPlayers() etc</w:t>
+            </w:r>
+            <w:r>
+              <w:rPr>
+                <w:rFonts w:ascii="Century Gothic" w:hAnsi="Century Gothic"/>
+                <w:b/>
+                <w:noProof/>
+              </w:rPr>
+              <w:t>.</w:t>
+            </w:r>
+          </w:p>
+        </w:tc>
+      </w:tr>
+    </w:tbl>
     <w:p>
       <w:pPr>
         <w:pStyle w:val="a3"/>
-        <w:numPr>
-          <w:ilvl w:val="1"/>
-          <w:numId w:val="1"/>
-        </w:numPr>
+        <w:ind w:left="360"/>
+        <w:rPr>
+          <w:rFonts w:ascii="Century Gothic" w:hAnsi="Century Gothic"/>
+          <w:noProof/>
+        </w:rPr>
+      </w:pPr>
+    </w:p>
+    <w:tbl>
+      <w:tblPr>
+        <w:tblStyle w:val="a5"/>
+        <w:tblW w:w="9498" w:type="dxa"/>
+        <w:tblInd w:w="108" w:type="dxa"/>
+        <w:tblLook w:val="04A0" w:firstRow="1" w:lastRow="0" w:firstColumn="1" w:lastColumn="0" w:noHBand="0" w:noVBand="1"/>
+      </w:tblPr>
+      <w:tblGrid>
+        <w:gridCol w:w="1985"/>
+        <w:gridCol w:w="850"/>
+        <w:gridCol w:w="6663"/>
+      </w:tblGrid>
+      <w:tr>
+        <w:trPr>
+          <w:trHeight w:val="630"/>
+        </w:trPr>
+        <w:tc>
+          <w:tcPr>
+            <w:tcW w:w="1985" w:type="dxa"/>
+            <w:vAlign w:val="center"/>
+          </w:tcPr>
+          <w:p>
+            <w:pPr>
+              <w:pStyle w:val="a3"/>
+              <w:spacing w:before="240" w:line="276" w:lineRule="auto"/>
+              <w:ind w:left="0"/>
+              <w:rPr>
+                <w:rFonts w:ascii="Century Gothic" w:hAnsi="Century Gothic" w:cs="Consolas"/>
+                <w:b/>
+                <w:noProof/>
+              </w:rPr>
+            </w:pPr>
+            <w:r>
+              <w:rPr>
+                <w:rFonts w:ascii="Century Gothic" w:hAnsi="Century Gothic"/>
+                <w:b/>
+                <w:noProof/>
+              </w:rPr>
+              <w:t>MessagesTest</w:t>
+            </w:r>
+          </w:p>
+        </w:tc>
+        <w:tc>
+          <w:tcPr>
+            <w:tcW w:w="850" w:type="dxa"/>
+            <w:tcBorders>
+              <w:top w:val="nil"/>
+              <w:bottom w:val="nil"/>
+            </w:tcBorders>
+            <w:vAlign w:val="center"/>
+          </w:tcPr>
+          <w:p>
+            <w:pPr>
+              <w:pStyle w:val="a3"/>
+              <w:spacing w:line="276" w:lineRule="auto"/>
+              <w:ind w:left="0"/>
+              <w:jc w:val="center"/>
+              <w:rPr>
+                <w:rFonts w:ascii="Century Gothic" w:hAnsi="Century Gothic"/>
+                <w:noProof/>
+                <w:sz w:val="34"/>
+                <w:szCs w:val="34"/>
+              </w:rPr>
+            </w:pPr>
+            <w:r>
+              <w:rPr>
+                <w:rFonts w:ascii="MS Gothic" w:eastAsia="MS Gothic" w:hAnsi="MS Gothic" w:cs="MS Gothic" w:hint="eastAsia"/>
+                <w:noProof/>
+                <w:sz w:val="34"/>
+                <w:szCs w:val="34"/>
+              </w:rPr>
+              <w:t>➔</w:t>
+            </w:r>
+          </w:p>
+        </w:tc>
+        <w:tc>
+          <w:tcPr>
+            <w:tcW w:w="6663" w:type="dxa"/>
+            <w:vAlign w:val="center"/>
+          </w:tcPr>
+          <w:p>
+            <w:pPr>
+              <w:pStyle w:val="a3"/>
+              <w:spacing w:before="240" w:line="276" w:lineRule="auto"/>
+              <w:ind w:left="0"/>
+              <w:rPr>
+                <w:rFonts w:ascii="Century Gothic" w:hAnsi="Century Gothic"/>
+                <w:noProof/>
+              </w:rPr>
+            </w:pPr>
+            <w:r>
+              <w:rPr>
+                <w:rFonts w:ascii="Century Gothic" w:hAnsi="Century Gothic"/>
+                <w:b/>
+                <w:noProof/>
+              </w:rPr>
+              <w:t>TestPrintGetWelcomeMsg(),TestGetCallMsg()</w:t>
+            </w:r>
+            <w:r>
+              <w:rPr>
+                <w:rFonts w:ascii="Century Gothic" w:hAnsi="Century Gothic"/>
+                <w:b/>
+                <w:noProof/>
+              </w:rPr>
+              <w:t xml:space="preserve"> </w:t>
+            </w:r>
+            <w:r>
+              <w:rPr>
+                <w:rFonts w:ascii="Century Gothic" w:hAnsi="Century Gothic"/>
+                <w:b/>
+                <w:noProof/>
+              </w:rPr>
+              <w:t>etc.</w:t>
+            </w:r>
+          </w:p>
+        </w:tc>
+      </w:tr>
+    </w:tbl>
+    <w:p>
+      <w:pPr>
         <w:rPr>
           <w:rFonts w:ascii="Century Gothic" w:hAnsi="Century Gothic"/>
           <w:b/>
           <w:noProof/>
         </w:rPr>
       </w:pPr>
-      <w:r>
-        <w:rPr>
-          <w:rFonts w:ascii="Century Gothic" w:hAnsi="Century Gothic"/>
-          <w:b/>
-          <w:noProof/>
-        </w:rPr>
-        <w:t xml:space="preserve">ScoreboardTest </w:t>
-      </w:r>
-      <w:r>
-        <w:rPr>
-          <w:rFonts w:ascii="Century Gothic" w:hAnsi="Century Gothic"/>
-          <w:b/>
-          <w:noProof/>
-        </w:rPr>
-        <w:sym w:font="Wingdings" w:char="F0E0"/>
-      </w:r>
-      <w:r>
-        <w:rPr>
-          <w:rFonts w:ascii="Century Gothic" w:hAnsi="Century Gothic"/>
-          <w:b/>
-          <w:noProof/>
-        </w:rPr>
-        <w:t xml:space="preserve"> TestScoreboardAddAndDisplayPlayers()</w:t>
-      </w:r>
-      <w:r>
-        <w:rPr>
-          <w:rFonts w:ascii="Century Gothic" w:hAnsi="Century Gothic"/>
-          <w:b/>
-          <w:noProof/>
-        </w:rPr>
-        <w:t xml:space="preserve"> etc.</w:t>
-      </w:r>
-      <w:r>
-        <w:rPr>
-          <w:rFonts w:ascii="Century Gothic" w:hAnsi="Century Gothic"/>
-          <w:b/>
-          <w:noProof/>
-        </w:rPr>
-        <w:t>;</w:t>
-      </w:r>
-    </w:p>
-    <w:p>
-      <w:pPr>
-        <w:pStyle w:val="a3"/>
-        <w:numPr>
-          <w:ilvl w:val="1"/>
-          <w:numId w:val="1"/>
-        </w:numPr>
-        <w:rPr>
-          <w:rFonts w:ascii="Century Gothic" w:hAnsi="Century Gothic"/>
-          <w:b/>
-          <w:noProof/>
-        </w:rPr>
-      </w:pPr>
-      <w:r>
-        <w:rPr>
-          <w:rFonts w:ascii="Century Gothic" w:hAnsi="Century Gothic"/>
-          <w:b/>
-          <w:noProof/>
-        </w:rPr>
-        <w:t xml:space="preserve">MessagesTest </w:t>
-      </w:r>
-      <w:r>
-        <w:rPr>
-          <w:rFonts w:ascii="Century Gothic" w:hAnsi="Century Gothic"/>
-          <w:b/>
-          <w:noProof/>
-        </w:rPr>
-        <w:sym w:font="Wingdings" w:char="F0E0"/>
-      </w:r>
-      <w:r>
-        <w:rPr>
-          <w:rFonts w:ascii="Century Gothic" w:hAnsi="Century Gothic"/>
-          <w:b/>
-          <w:noProof/>
-        </w:rPr>
-        <w:t xml:space="preserve"> </w:t>
-      </w:r>
-      <w:r>
-        <w:rPr>
-          <w:rFonts w:ascii="Century Gothic" w:hAnsi="Century Gothic"/>
-          <w:b/>
-          <w:noProof/>
-        </w:rPr>
-        <w:t>TestPrintGetWelcomeMsg()</w:t>
-      </w:r>
-      <w:r>
-        <w:rPr>
-          <w:rFonts w:ascii="Century Gothic" w:hAnsi="Century Gothic"/>
-          <w:b/>
-          <w:noProof/>
-        </w:rPr>
-        <w:t>,</w:t>
-      </w:r>
-      <w:r>
-        <w:rPr>
-          <w:rFonts w:ascii="Century Gothic" w:hAnsi="Century Gothic"/>
-          <w:b/>
-          <w:noProof/>
-        </w:rPr>
-        <w:t>TestGetCallMsg()</w:t>
-      </w:r>
-      <w:r>
-        <w:rPr>
-          <w:rFonts w:ascii="Century Gothic" w:hAnsi="Century Gothic"/>
-          <w:b/>
-          <w:noProof/>
-        </w:rPr>
-        <w:t xml:space="preserve"> </w:t>
-      </w:r>
-      <w:r>
-        <w:rPr>
-          <w:rFonts w:ascii="Century Gothic" w:hAnsi="Century Gothic"/>
-          <w:b/>
-          <w:noProof/>
-        </w:rPr>
-        <w:t>etc.</w:t>
-      </w:r>
     </w:p>
     <w:sectPr>
       <w:headerReference w:type="default" r:id="rId9"/>
@@ -1806,6 +1943,7 @@
               <w:dataBinding w:prefixMappings="xmlns:ns0='http://schemas.microsoft.com/office/2006/coverPageProps'" w:xpath="/ns0:CoverPageProperties[1]/ns0:CompanyAddress[1]" w:storeItemID="{55AF091B-3C7A-41E3-B477-F2FDAA23CFDA}"/>
               <w:text w:multiLine="1"/>
             </w:sdtPr>
+            <w:sdtEndPr/>
             <w:sdtContent>
               <w:r>
                 <w:rPr>
@@ -2041,6 +2179,7 @@
       <w:dataBinding w:prefixMappings="xmlns:ns0='http://schemas.openxmlformats.org/package/2006/metadata/core-properties' xmlns:ns1='http://purl.org/dc/elements/1.1/'" w:xpath="/ns0:coreProperties[1]/ns1:title[1]" w:storeItemID="{6C3C8BC8-F283-45AE-878A-BAB7291924A1}"/>
       <w:text/>
     </w:sdtPr>
+    <w:sdtEndPr/>
     <w:sdtContent>
       <w:p>
         <w:pPr>
@@ -2160,6 +2299,7 @@
         <w:calendar w:val="gregorian"/>
       </w:date>
     </w:sdtPr>
+    <w:sdtEndPr/>
     <w:sdtContent>
       <w:p>
         <w:pPr>
@@ -2693,11 +2833,11 @@
     <w:link w:val="10"/>
     <w:uiPriority w:val="9"/>
     <w:qFormat/>
-    <w:rsid w:val="00AC35A0"/>
+    <w:rsid w:val="003445F6"/>
     <w:pPr>
       <w:keepNext/>
       <w:keepLines/>
-      <w:spacing w:after="160"/>
+      <w:spacing w:after="480"/>
       <w:jc w:val="center"/>
       <w:outlineLvl w:val="0"/>
     </w:pPr>
@@ -2938,7 +3078,7 @@
     <w:basedOn w:val="a0"/>
     <w:link w:val="1"/>
     <w:uiPriority w:val="9"/>
-    <w:rsid w:val="00AC35A0"/>
+    <w:rsid w:val="003445F6"/>
     <w:rPr>
       <w:rFonts w:ascii="Century Gothic" w:eastAsiaTheme="majorEastAsia" w:hAnsi="Century Gothic" w:cstheme="majorBidi"/>
       <w:b/>
@@ -3123,11 +3263,11 @@
     <w:link w:val="10"/>
     <w:uiPriority w:val="9"/>
     <w:qFormat/>
-    <w:rsid w:val="00AC35A0"/>
+    <w:rsid w:val="003445F6"/>
     <w:pPr>
       <w:keepNext/>
       <w:keepLines/>
-      <w:spacing w:after="160"/>
+      <w:spacing w:after="480"/>
       <w:jc w:val="center"/>
       <w:outlineLvl w:val="0"/>
     </w:pPr>
@@ -3368,7 +3508,7 @@
     <w:basedOn w:val="a0"/>
     <w:link w:val="1"/>
     <w:uiPriority w:val="9"/>
-    <w:rsid w:val="00AC35A0"/>
+    <w:rsid w:val="003445F6"/>
     <w:rPr>
       <w:rFonts w:ascii="Century Gothic" w:eastAsiaTheme="majorEastAsia" w:hAnsi="Century Gothic" w:cstheme="majorBidi"/>
       <w:b/>
@@ -3561,6 +3701,8 @@
   </w:compat>
   <w:rsids>
     <w:rsidRoot w:val="00D151A7"/>
+    <w:rsid w:val="001A3C8F"/>
+    <w:rsid w:val="005A369C"/>
     <w:rsid w:val="007F31DF"/>
     <w:rsid w:val="00D151A7"/>
   </w:rsids>

</xml_diff>

<commit_message>
fixed the name of the team
</commit_message>
<xml_diff>
--- a/Refactoring Documentation for the Project.docx
+++ b/Refactoring Documentation for the Project.docx
@@ -131,6 +131,8 @@
         </w:rPr>
         <w:t>;</w:t>
       </w:r>
+      <w:bookmarkStart w:id="0" w:name="_GoBack"/>
+      <w:bookmarkEnd w:id="0"/>
     </w:p>
     <w:p>
       <w:pPr>
@@ -151,8 +153,6 @@
         </w:rPr>
         <w:t xml:space="preserve">Renamed the main class </w:t>
       </w:r>
-      <w:bookmarkStart w:id="0" w:name="_GoBack"/>
-      <w:bookmarkEnd w:id="0"/>
       <w:r>
         <w:rPr>
           <w:rFonts w:ascii="Century Gothic" w:hAnsi="Century Gothic"/>
@@ -1951,7 +1951,15 @@
                   <w:color w:val="548DD4" w:themeColor="text2" w:themeTint="99"/>
                   <w:sz w:val="20"/>
                 </w:rPr>
-                <w:t xml:space="preserve">Team AKARIA | </w:t>
+                <w:t>Team AKRAI</w:t>
+              </w:r>
+              <w:r>
+                <w:rPr>
+                  <w:rFonts w:ascii="Century Gothic" w:hAnsi="Century Gothic"/>
+                  <w:color w:val="548DD4" w:themeColor="text2" w:themeTint="99"/>
+                  <w:sz w:val="20"/>
+                </w:rPr>
+                <w:t xml:space="preserve">A | </w:t>
               </w:r>
               <w:proofErr w:type="spellStart"/>
               <w:r>
@@ -2210,7 +2218,15 @@
             <w:color w:val="548DD4" w:themeColor="text2" w:themeTint="99"/>
             <w:lang w:val="bg-BG"/>
           </w:rPr>
-          <w:t xml:space="preserve"> Project </w:t>
+          <w:t xml:space="preserve"> Proje</w:t>
+        </w:r>
+        <w:r>
+          <w:rPr>
+            <w:rFonts w:ascii="Century Gothic" w:hAnsi="Century Gothic"/>
+            <w:color w:val="548DD4" w:themeColor="text2" w:themeTint="99"/>
+            <w:lang w:val="bg-BG"/>
+          </w:rPr>
+          <w:t xml:space="preserve">ct </w:t>
         </w:r>
         <w:proofErr w:type="spellStart"/>
         <w:r>
@@ -2264,7 +2280,22 @@
             <w:color w:val="548DD4" w:themeColor="text2" w:themeTint="99"/>
             <w:lang w:val="bg-BG"/>
           </w:rPr>
-          <w:t xml:space="preserve"> AKARIA | Software </w:t>
+          <w:t xml:space="preserve"> AK</w:t>
+        </w:r>
+        <w:r>
+          <w:rPr>
+            <w:rFonts w:ascii="Century Gothic" w:hAnsi="Century Gothic"/>
+            <w:color w:val="548DD4" w:themeColor="text2" w:themeTint="99"/>
+          </w:rPr>
+          <w:t>RA</w:t>
+        </w:r>
+        <w:r>
+          <w:rPr>
+            <w:rFonts w:ascii="Century Gothic" w:hAnsi="Century Gothic"/>
+            <w:color w:val="548DD4" w:themeColor="text2" w:themeTint="99"/>
+            <w:lang w:val="bg-BG"/>
+          </w:rPr>
+          <w:t xml:space="preserve">IA | Software </w:t>
         </w:r>
         <w:proofErr w:type="spellStart"/>
         <w:r>
@@ -3704,6 +3735,7 @@
     <w:rsid w:val="001A3C8F"/>
     <w:rsid w:val="005A369C"/>
     <w:rsid w:val="007F31DF"/>
+    <w:rsid w:val="00B90E40"/>
     <w:rsid w:val="00D151A7"/>
   </w:rsids>
   <m:mathPr>
@@ -4594,7 +4626,7 @@
 <CoverPageProperties xmlns="http://schemas.microsoft.com/office/2006/coverPageProps">
   <PublishDate>7 january 2015 г.</PublishDate>
   <Abstract/>
-  <CompanyAddress>Team AKARIA | Tzvetan Ganchev – Yana Slavcheva – Valeri Manchev</CompanyAddress>
+  <CompanyAddress>Team AKRAIA | Tzvetan Ganchev – Yana Slavcheva – Valeri Manchev</CompanyAddress>
   <CompanyPhone/>
   <CompanyFax/>
   <CompanyEmail/>

</xml_diff>